<commit_message>
documentation for forecaster app
</commit_message>
<xml_diff>
--- a/AndroidStudio/main_project/ankem1_proposal.docx
+++ b/AndroidStudio/main_project/ankem1_proposal.docx
@@ -8,11 +8,13 @@
           <w:b/>
         </w:rPr>
       </w:pPr>
+      <w:bookmarkStart w:id="0" w:name="_GoBack"/>
+      <w:bookmarkEnd w:id="0"/>
       <w:r>
         <w:rPr>
           <w:b/>
         </w:rPr>
-        <w:t>IN721 Design and Development for Mobile – Project Proposal</w:t>
+        <w:t>Project Proposal</w:t>
       </w:r>
     </w:p>
     <w:p/>
@@ -281,8 +283,6 @@
       <w:r>
         <w:t>If a good weather provider does not expose a public api, the application could fetch their webpage and scrape the HTML for the weather data.</w:t>
       </w:r>
-      <w:bookmarkStart w:id="0" w:name="_GoBack"/>
-      <w:bookmarkEnd w:id="0"/>
     </w:p>
     <w:sectPr>
       <w:headerReference w:type="default" r:id="rId8"/>

</xml_diff>